<commit_message>
Started process for systemID. Need more validation data
</commit_message>
<xml_diff>
--- a/ResonateFreq/Notes.docx
+++ b/ResonateFreq/Notes.docx
@@ -58,8 +58,6 @@
       <w:r>
         <w:t xml:space="preserve"> </w:t>
       </w:r>
-      <w:bookmarkStart w:id="0" w:name="_GoBack"/>
-      <w:bookmarkEnd w:id="0"/>
     </w:p>
     <w:p>
       <w:hyperlink r:id="rId6" w:history="1">
@@ -88,6 +86,25 @@
         <w:t xml:space="preserve"> </w:t>
       </w:r>
     </w:p>
+    <w:p/>
+    <w:p>
+      <w:r>
+        <w:t>Merge experimental data or merge models after estimation</w:t>
+      </w:r>
+      <w:bookmarkStart w:id="0" w:name="_GoBack"/>
+      <w:bookmarkEnd w:id="0"/>
+    </w:p>
+    <w:p>
+      <w:hyperlink r:id="rId8" w:history="1">
+        <w:r>
+          <w:rPr>
+            <w:rStyle w:val="Hyperlink"/>
+          </w:rPr>
+          <w:t>https://www.mathworks.com/help/ident/examples/dealing-with-multi-experiment-data-and-merging-models.html</w:t>
+        </w:r>
+      </w:hyperlink>
+    </w:p>
+    <w:p/>
     <w:sectPr>
       <w:pgSz w:w="12240" w:h="15840"/>
       <w:pgMar w:top="1440" w:right="1440" w:bottom="1440" w:left="1440" w:header="720" w:footer="720" w:gutter="0"/>

</xml_diff>